<commit_message>
8. labor elméleti összefoglaló
</commit_message>
<xml_diff>
--- a/jegyzokonyv08_elmeleti_osszefoglalo.docx
+++ b/jegyzokonyv08_elmeleti_osszefoglalo.docx
@@ -138,7 +138,66 @@
         <w:rPr>
           <w:rFonts w:eastAsiaTheme="minorEastAsia"/>
         </w:rPr>
-        <w:t>A második feladat…</w:t>
+        <w:t>A második felada</w:t>
+      </w:r>
+      <w:r>
+        <w:rPr>
+          <w:rFonts w:eastAsiaTheme="minorEastAsia"/>
+        </w:rPr>
+        <w:t xml:space="preserve">t egy programozható frekvencia osztó készítése lesz, ami már inkább az összetett számlálókkal való ismerkedés témakörét mélyíti el. </w:t>
+      </w:r>
+    </w:p>
+    <w:p>
+      <w:pPr>
+        <w:ind w:firstLine="720"/>
+        <w:jc w:val="both"/>
+        <w:rPr>
+          <w:rFonts w:eastAsiaTheme="minorEastAsia"/>
+        </w:rPr>
+      </w:pPr>
+      <w:r>
+        <w:rPr>
+          <w:rFonts w:eastAsiaTheme="minorEastAsia"/>
+        </w:rPr>
+        <w:t>A feladatban az igazi egyediség, ami eddig nem volt még, az az, hogy a számlálónk amikor teli lesz és „túlcsordul” akkor nem a 0-ra áll vissza, hanem az általunk bevitt értékre, így nem egy 16-os moduló műveletet kapunk egy 4 bites számláló esetén, hanem ha 5re állítjuk az alapértéket, akkor egy 11-es maradékos osztást kapunk műveletként. Ez azért jó, mert ezt a bemenetet tudnánk egy digitális áramkörrel irányítani, p</w:t>
+      </w:r>
+      <w:r>
+        <w:rPr>
+          <w:rFonts w:eastAsiaTheme="minorEastAsia"/>
+        </w:rPr>
+        <w:t>éldául</w:t>
+      </w:r>
+      <w:r>
+        <w:rPr>
+          <w:rFonts w:eastAsiaTheme="minorEastAsia"/>
+        </w:rPr>
+        <w:t xml:space="preserve"> egy videójátékból, ahol az ellenfelek számával csökkentjük az osztás értékét, így egyre magasabb frekvenciával tud egy piezzo búgó zúgni. Ez lényegében a feladat számunkra is, hogy egy referencia 10KHz-es jelet állíthatóan moduláljunk kisebb frekvenciára, amit majd szépen fülre hallani fogunk, ha működik. </w:t>
+      </w:r>
+      <w:r>
+        <w:rPr>
+          <w:rFonts w:eastAsiaTheme="minorEastAsia"/>
+          <w:b/>
+          <w:bCs/>
+        </w:rPr>
+        <w:t>Fontos</w:t>
+      </w:r>
+      <w:r>
+        <w:rPr>
+          <w:rFonts w:eastAsiaTheme="minorEastAsia"/>
+        </w:rPr>
+        <w:t xml:space="preserve"> viszont, hogy legyen egy feszültség osztó a rezgő alkatrész előtt, hogy ne legyen túl hangos, és így elkerülhessük a felszólítást és a </w:t>
+      </w:r>
+      <w:r>
+        <w:rPr>
+          <w:rFonts w:eastAsiaTheme="minorEastAsia"/>
+        </w:rPr>
+        <w:t xml:space="preserve">mínusz </w:t>
+      </w:r>
+      <w:r>
+        <w:rPr>
+          <w:rFonts w:eastAsiaTheme="minorEastAsia"/>
+        </w:rPr>
+        <w:t xml:space="preserve">pontokat. </w:t>
       </w:r>
     </w:p>
     <w:sectPr>

</xml_diff>